<commit_message>
Starting saving user achievements
</commit_message>
<xml_diff>
--- a/documentation/UserStudy.docx
+++ b/documentation/UserStudy.docx
@@ -11,23 +11,13 @@
           <w:sz w:val="36"/>
         </w:rPr>
       </w:pPr>
-      <w:proofErr w:type="spellStart"/>
       <w:r>
         <w:rPr>
           <w:rFonts w:ascii="Times New Roman" w:hAnsi="Times New Roman" w:cs="Times New Roman"/>
           <w:b/>
           <w:sz w:val="36"/>
         </w:rPr>
-        <w:t>CogniDriver</w:t>
-      </w:r>
-      <w:proofErr w:type="spellEnd"/>
-      <w:r>
-        <w:rPr>
-          <w:rFonts w:ascii="Times New Roman" w:hAnsi="Times New Roman" w:cs="Times New Roman"/>
-          <w:b/>
-          <w:sz w:val="36"/>
-        </w:rPr>
-        <w:t xml:space="preserve"> – User Study</w:t>
+        <w:t>CogniDriver – User Study</w:t>
       </w:r>
     </w:p>
     <w:p>
@@ -142,115 +132,7 @@
               <w:rPr>
                 <w:rFonts w:ascii="Times New Roman" w:hAnsi="Times New Roman" w:cs="Times New Roman"/>
               </w:rPr>
-              <w:t xml:space="preserve">1     </w:t>
-            </w:r>
-            <w:r>
-              <w:rPr>
-                <w:rFonts w:ascii="Times New Roman" w:hAnsi="Times New Roman" w:cs="Times New Roman"/>
-              </w:rPr>
-              <w:t xml:space="preserve">     </w:t>
-            </w:r>
-            <w:r>
-              <w:rPr>
-                <w:rFonts w:ascii="Times New Roman" w:hAnsi="Times New Roman" w:cs="Times New Roman"/>
-              </w:rPr>
-              <w:t>2</w:t>
-            </w:r>
-            <w:r>
-              <w:rPr>
-                <w:rFonts w:ascii="Times New Roman" w:hAnsi="Times New Roman" w:cs="Times New Roman"/>
-              </w:rPr>
-              <w:t xml:space="preserve">          </w:t>
-            </w:r>
-            <w:r>
-              <w:rPr>
-                <w:rFonts w:ascii="Times New Roman" w:hAnsi="Times New Roman" w:cs="Times New Roman"/>
-              </w:rPr>
-              <w:t>3</w:t>
-            </w:r>
-            <w:r>
-              <w:rPr>
-                <w:rFonts w:ascii="Times New Roman" w:hAnsi="Times New Roman" w:cs="Times New Roman"/>
-              </w:rPr>
-              <w:t xml:space="preserve">          </w:t>
-            </w:r>
-            <w:r>
-              <w:rPr>
-                <w:rFonts w:ascii="Times New Roman" w:hAnsi="Times New Roman" w:cs="Times New Roman"/>
-              </w:rPr>
-              <w:t>4</w:t>
-            </w:r>
-            <w:r>
-              <w:rPr>
-                <w:rFonts w:ascii="Times New Roman" w:hAnsi="Times New Roman" w:cs="Times New Roman"/>
-              </w:rPr>
-              <w:t xml:space="preserve">          </w:t>
-            </w:r>
-            <w:r>
-              <w:rPr>
-                <w:rFonts w:ascii="Times New Roman" w:hAnsi="Times New Roman" w:cs="Times New Roman"/>
-              </w:rPr>
-              <w:t>5</w:t>
-            </w:r>
-            <w:r>
-              <w:rPr>
-                <w:rFonts w:ascii="Times New Roman" w:hAnsi="Times New Roman" w:cs="Times New Roman"/>
-              </w:rPr>
-              <w:t xml:space="preserve">          </w:t>
-            </w:r>
-            <w:r>
-              <w:rPr>
-                <w:rFonts w:ascii="Times New Roman" w:hAnsi="Times New Roman" w:cs="Times New Roman"/>
-              </w:rPr>
-              <w:t>6</w:t>
-            </w:r>
-            <w:r>
-              <w:rPr>
-                <w:rFonts w:ascii="Times New Roman" w:hAnsi="Times New Roman" w:cs="Times New Roman"/>
-              </w:rPr>
-              <w:t xml:space="preserve">          </w:t>
-            </w:r>
-            <w:r>
-              <w:rPr>
-                <w:rFonts w:ascii="Times New Roman" w:hAnsi="Times New Roman" w:cs="Times New Roman"/>
-              </w:rPr>
-              <w:t>7</w:t>
-            </w:r>
-            <w:r>
-              <w:rPr>
-                <w:rFonts w:ascii="Times New Roman" w:hAnsi="Times New Roman" w:cs="Times New Roman"/>
-              </w:rPr>
-              <w:t xml:space="preserve">          </w:t>
-            </w:r>
-            <w:r>
-              <w:rPr>
-                <w:rFonts w:ascii="Times New Roman" w:hAnsi="Times New Roman" w:cs="Times New Roman"/>
-              </w:rPr>
-              <w:t>8</w:t>
-            </w:r>
-            <w:r>
-              <w:rPr>
-                <w:rFonts w:ascii="Times New Roman" w:hAnsi="Times New Roman" w:cs="Times New Roman"/>
-              </w:rPr>
-              <w:t xml:space="preserve">          </w:t>
-            </w:r>
-            <w:r>
-              <w:rPr>
-                <w:rFonts w:ascii="Times New Roman" w:hAnsi="Times New Roman" w:cs="Times New Roman"/>
-              </w:rPr>
-              <w:t>9</w:t>
-            </w:r>
-            <w:r>
-              <w:rPr>
-                <w:rFonts w:ascii="Times New Roman" w:hAnsi="Times New Roman" w:cs="Times New Roman"/>
-              </w:rPr>
-              <w:t xml:space="preserve">          </w:t>
-            </w:r>
-            <w:r>
-              <w:rPr>
-                <w:rFonts w:ascii="Times New Roman" w:hAnsi="Times New Roman" w:cs="Times New Roman"/>
-              </w:rPr>
-              <w:t xml:space="preserve">10   </w:t>
+              <w:t xml:space="preserve">1          2          3          4          5          6          7          8          9          10   </w:t>
             </w:r>
           </w:p>
         </w:tc>
@@ -485,19 +367,7 @@
               <w:rPr>
                 <w:rFonts w:ascii="Times New Roman" w:hAnsi="Times New Roman" w:cs="Times New Roman"/>
               </w:rPr>
-              <w:t>d</w:t>
-            </w:r>
-            <w:r>
-              <w:rPr>
-                <w:rFonts w:ascii="Times New Roman" w:hAnsi="Times New Roman" w:cs="Times New Roman"/>
-              </w:rPr>
-              <w:t>emand</w:t>
-            </w:r>
-            <w:r>
-              <w:rPr>
-                <w:rFonts w:ascii="Times New Roman" w:hAnsi="Times New Roman" w:cs="Times New Roman"/>
-              </w:rPr>
-              <w:t>ing</w:t>
+              <w:t>demanding</w:t>
             </w:r>
           </w:p>
         </w:tc>
@@ -590,21 +460,7 @@
         <w:rPr>
           <w:rFonts w:ascii="Times New Roman" w:hAnsi="Times New Roman" w:cs="Times New Roman"/>
         </w:rPr>
-        <w:t xml:space="preserve">On a scale of 1 to 10, how demanding did you find the </w:t>
-      </w:r>
-      <w:proofErr w:type="spellStart"/>
-      <w:r>
-        <w:rPr>
-          <w:rFonts w:ascii="Times New Roman" w:hAnsi="Times New Roman" w:cs="Times New Roman"/>
-        </w:rPr>
-        <w:t>Cognitiv</w:t>
-      </w:r>
-      <w:proofErr w:type="spellEnd"/>
-      <w:r>
-        <w:rPr>
-          <w:rFonts w:ascii="Times New Roman" w:hAnsi="Times New Roman" w:cs="Times New Roman"/>
-        </w:rPr>
-        <w:t xml:space="preserve"> game play</w:t>
+        <w:t>On a scale of 1 to 10, how demanding did you find the Cognitiv game play</w:t>
       </w:r>
       <w:r>
         <w:rPr>
@@ -768,21 +624,7 @@
         <w:rPr>
           <w:rFonts w:ascii="Times New Roman" w:hAnsi="Times New Roman" w:cs="Times New Roman"/>
         </w:rPr>
-        <w:t xml:space="preserve">On a scale of 1 to 10, how confident were you with controlling the game when using the </w:t>
-      </w:r>
-      <w:proofErr w:type="spellStart"/>
-      <w:r>
-        <w:rPr>
-          <w:rFonts w:ascii="Times New Roman" w:hAnsi="Times New Roman" w:cs="Times New Roman"/>
-        </w:rPr>
-        <w:t>Cognitiv</w:t>
-      </w:r>
-      <w:proofErr w:type="spellEnd"/>
-      <w:r>
-        <w:rPr>
-          <w:rFonts w:ascii="Times New Roman" w:hAnsi="Times New Roman" w:cs="Times New Roman"/>
-        </w:rPr>
-        <w:t xml:space="preserve"> mode</w:t>
+        <w:t>On a scale of 1 to 10, how confident were you with controlling the game when using the Cognitiv mode</w:t>
       </w:r>
       <w:r>
         <w:rPr>
@@ -982,21 +824,27 @@
         <w:rPr>
           <w:rFonts w:ascii="Times New Roman" w:hAnsi="Times New Roman" w:cs="Times New Roman"/>
         </w:rPr>
-        <w:t xml:space="preserve"> and </w:t>
-      </w:r>
-      <w:proofErr w:type="spellStart"/>
-      <w:r>
-        <w:rPr>
-          <w:rFonts w:ascii="Times New Roman" w:hAnsi="Times New Roman" w:cs="Times New Roman"/>
-        </w:rPr>
-        <w:t>Cognitiv</w:t>
-      </w:r>
-      <w:proofErr w:type="spellEnd"/>
-      <w:r>
-        <w:rPr>
-          <w:rFonts w:ascii="Times New Roman" w:hAnsi="Times New Roman" w:cs="Times New Roman"/>
-        </w:rPr>
-        <w:t xml:space="preserve"> mode</w:t>
+        <w:t xml:space="preserve"> </w:t>
+      </w:r>
+      <w:r>
+        <w:rPr>
+          <w:rFonts w:ascii="Times New Roman" w:hAnsi="Times New Roman" w:cs="Times New Roman"/>
+        </w:rPr>
+        <w:t>versus</w:t>
+      </w:r>
+      <w:bookmarkStart w:id="0" w:name="_GoBack"/>
+      <w:bookmarkEnd w:id="0"/>
+      <w:r>
+        <w:rPr>
+          <w:rFonts w:ascii="Times New Roman" w:hAnsi="Times New Roman" w:cs="Times New Roman"/>
+        </w:rPr>
+        <w:t xml:space="preserve"> </w:t>
+      </w:r>
+      <w:r>
+        <w:rPr>
+          <w:rFonts w:ascii="Times New Roman" w:hAnsi="Times New Roman" w:cs="Times New Roman"/>
+        </w:rPr>
+        <w:t>Cognitiv mode</w:t>
       </w:r>
       <w:r>
         <w:rPr>
@@ -1342,8 +1190,6 @@
           <w:rFonts w:ascii="Times New Roman" w:hAnsi="Times New Roman" w:cs="Times New Roman"/>
         </w:rPr>
       </w:pPr>
-      <w:bookmarkStart w:id="0" w:name="_GoBack"/>
-      <w:bookmarkEnd w:id="0"/>
     </w:p>
     <w:sectPr>
       <w:pgSz w:w="11906" w:h="16838"/>

</xml_diff>